<commit_message>
Done lab 5 and 6
</commit_message>
<xml_diff>
--- a/Lab4.docx
+++ b/Lab4.docx
@@ -1894,7 +1894,7 @@
         <w:rPr>
           <w:lang w:val="en-IE"/>
         </w:rPr>
-        <w:t>The TCP 3-way handshake is a process used to establish a connection between two devices over a TCP/IP network. It involves three steps and ensures that both devices are ready to exchange data. Below is a description of the process along with a simplified diagram. Please note that real packet captures would be extensive, so I'll provide a simplified illustration.</w:t>
+        <w:t xml:space="preserve">The TCP 3-way handshake is a process used to establish a connection between two devices over a TCP/IP network. It involves three steps and ensures that both devices are ready to exchange data. </w:t>
       </w:r>
     </w:p>
     <w:p>
@@ -2391,35 +2391,35 @@
         <w:rPr>
           <w:lang w:val="en-IE"/>
         </w:rPr>
+        <w:t>Client (A)                                          Server (B)</w:t>
+      </w:r>
+    </w:p>
+    <w:p>
+      <w:pPr>
+        <w:pStyle w:val="ListParagraph"/>
+        <w:rPr>
+          <w:lang w:val="en-IE"/>
+        </w:rPr>
+      </w:pPr>
+      <w:r>
+        <w:rPr>
+          <w:lang w:val="en-IE"/>
+        </w:rPr>
+        <w:t xml:space="preserve">   |                                                       |</w:t>
+      </w:r>
+    </w:p>
+    <w:p>
+      <w:pPr>
+        <w:pStyle w:val="ListParagraph"/>
+        <w:rPr>
+          <w:lang w:val="en-IE"/>
+        </w:rPr>
+      </w:pPr>
+      <w:r>
+        <w:rPr>
+          <w:lang w:val="en-IE"/>
+        </w:rPr>
         <w:lastRenderedPageBreak/>
-        <w:t>Client (A)                                          Server (B)</w:t>
-      </w:r>
-    </w:p>
-    <w:p>
-      <w:pPr>
-        <w:pStyle w:val="ListParagraph"/>
-        <w:rPr>
-          <w:lang w:val="en-IE"/>
-        </w:rPr>
-      </w:pPr>
-      <w:r>
-        <w:rPr>
-          <w:lang w:val="en-IE"/>
-        </w:rPr>
-        <w:t xml:space="preserve">   |                                                       |</w:t>
-      </w:r>
-    </w:p>
-    <w:p>
-      <w:pPr>
-        <w:pStyle w:val="ListParagraph"/>
-        <w:rPr>
-          <w:lang w:val="en-IE"/>
-        </w:rPr>
-      </w:pPr>
-      <w:r>
-        <w:rPr>
-          <w:lang w:val="en-IE"/>
-        </w:rPr>
         <w:t xml:space="preserve">   | ------------------------ [ACK] ----------------------&gt; |</w:t>
       </w:r>
     </w:p>
@@ -2753,21 +2753,7 @@
         <w:rPr>
           <w:lang w:val="en-IE"/>
         </w:rPr>
-        <w:t xml:space="preserve">   |    SEQ = </w:t>
-      </w:r>
-      <w:proofErr w:type="gramStart"/>
-      <w:r>
-        <w:rPr>
-          <w:lang w:val="en-IE"/>
-        </w:rPr>
-        <w:t>A</w:t>
-      </w:r>
-      <w:proofErr w:type="gramEnd"/>
-      <w:r>
-        <w:rPr>
-          <w:lang w:val="en-IE"/>
-        </w:rPr>
-        <w:t xml:space="preserve">              ACK = B+1                   |</w:t>
+        <w:t xml:space="preserve">   |    SEQ = A              ACK = B+1                   |</w:t>
       </w:r>
     </w:p>
     <w:p>
@@ -2837,35 +2823,35 @@
         <w:rPr>
           <w:lang w:val="en-IE"/>
         </w:rPr>
+        <w:t>Upon receiving the FIN from the client, the server (B) acknowledges the client's FIN.</w:t>
+      </w:r>
+    </w:p>
+    <w:p>
+      <w:pPr>
+        <w:ind w:left="720"/>
+        <w:rPr>
+          <w:lang w:val="en-IE"/>
+        </w:rPr>
+      </w:pPr>
+      <w:r>
+        <w:rPr>
+          <w:lang w:val="en-IE"/>
+        </w:rPr>
+        <w:t>The server sets the ACK flag and acknowledges the client's FIN.</w:t>
+      </w:r>
+    </w:p>
+    <w:p>
+      <w:pPr>
+        <w:ind w:left="720"/>
+        <w:rPr>
+          <w:lang w:val="en-IE"/>
+        </w:rPr>
+      </w:pPr>
+      <w:r>
+        <w:rPr>
+          <w:lang w:val="en-IE"/>
+        </w:rPr>
         <w:lastRenderedPageBreak/>
-        <w:t>Upon receiving the FIN from the client, the server (B) acknowledges the client's FIN.</w:t>
-      </w:r>
-    </w:p>
-    <w:p>
-      <w:pPr>
-        <w:ind w:left="720"/>
-        <w:rPr>
-          <w:lang w:val="en-IE"/>
-        </w:rPr>
-      </w:pPr>
-      <w:r>
-        <w:rPr>
-          <w:lang w:val="en-IE"/>
-        </w:rPr>
-        <w:t>The server sets the ACK flag and acknowledges the client's FIN.</w:t>
-      </w:r>
-    </w:p>
-    <w:p>
-      <w:pPr>
-        <w:ind w:left="720"/>
-        <w:rPr>
-          <w:lang w:val="en-IE"/>
-        </w:rPr>
-      </w:pPr>
-      <w:r>
-        <w:rPr>
-          <w:lang w:val="en-IE"/>
-        </w:rPr>
         <w:t>The server may still have data to send, so it continues sending data segments.</w:t>
       </w:r>
     </w:p>
@@ -3441,21 +3427,7 @@
         <w:rPr>
           <w:lang w:val="en-IE"/>
         </w:rPr>
-        <w:t xml:space="preserve">Find two interview questions about </w:t>
-      </w:r>
-      <w:proofErr w:type="gramStart"/>
-      <w:r>
-        <w:rPr>
-          <w:lang w:val="en-IE"/>
-        </w:rPr>
-        <w:t>TCP, and</w:t>
-      </w:r>
-      <w:proofErr w:type="gramEnd"/>
-      <w:r>
-        <w:rPr>
-          <w:lang w:val="en-IE"/>
-        </w:rPr>
-        <w:t xml:space="preserve"> provide the answer. please provide the reference.</w:t>
+        <w:t>Find two interview questions about TCP, and provide the answer. please provide the reference.</w:t>
       </w:r>
     </w:p>
     <w:p>

</xml_diff>